<commit_message>
mudanca na tarefa 2
</commit_message>
<xml_diff>
--- a/lab12.docx
+++ b/lab12.docx
@@ -1407,21 +1407,7 @@
           <w:color w:val="434343"/>
           <w:w w:val="115"/>
         </w:rPr>
-        <w:t>Indique a su</w:t>
-      </w:r>
-      <w:r>
-        <w:rPr>
-          <w:color w:val="434343"/>
-          <w:w w:val="115"/>
-        </w:rPr>
-        <w:t xml:space="preserve">a </w:t>
-      </w:r>
-      <w:r>
-        <w:rPr>
-          <w:color w:val="434343"/>
-          <w:w w:val="115"/>
-        </w:rPr>
-        <w:t>idade: Sexo:</w:t>
+        <w:t>Indique a sua idade: Sexo:</w:t>
       </w:r>
     </w:p>
     <w:p>
@@ -1938,7 +1924,21 @@
           <w:color w:val="434343"/>
           <w:w w:val="115"/>
         </w:rPr>
-        <w:t>Peça um prato de dourada, termine o seu pedido, acompanhe o progresso de preparação do pedido e indique o tempo restante até à chegada do pedido quando este começou a ser cozinhado.</w:t>
+        <w:t>Peça um prato de dourada, termine o seu pedido, acompanhe o progresso de preparação do pedido</w:t>
+      </w:r>
+      <w:r>
+        <w:rPr>
+          <w:color w:val="434343"/>
+          <w:w w:val="115"/>
+        </w:rPr>
+        <w:t xml:space="preserve"> e quando este começar a ser cozinhado indique quanto tempo falta até chegar a mesa</w:t>
+      </w:r>
+      <w:r>
+        <w:rPr>
+          <w:color w:val="434343"/>
+          <w:w w:val="115"/>
+        </w:rPr>
+        <w:t>.</w:t>
       </w:r>
     </w:p>
     <w:p>
@@ -1973,10 +1973,7 @@
         <w:pStyle w:val="Heading4"/>
         <w:spacing w:lineRule="auto" w:line="240" w:before="40" w:after="0"/>
         <w:ind w:left="0" w:right="-19" w:hanging="0"/>
-        <w:rPr>
-          <w:b/>
-          <w:b/>
-        </w:rPr>
+        <w:rPr/>
       </w:pPr>
       <w:r>
         <w:rPr>
@@ -4951,6 +4948,208 @@
   </w:style>
   <w:style w:type="character" w:styleId="ListLabel57">
     <w:name w:val="ListLabel 57"/>
+    <w:qFormat/>
+    <w:rPr>
+      <w:rFonts w:cs="Symbol"/>
+    </w:rPr>
+  </w:style>
+  <w:style w:type="character" w:styleId="ListLabel58">
+    <w:name w:val="ListLabel 58"/>
+    <w:qFormat/>
+    <w:rPr>
+      <w:rFonts w:cs="Symbol"/>
+      <w:w w:val="89"/>
+      <w:sz w:val="20"/>
+      <w:szCs w:val="24"/>
+    </w:rPr>
+  </w:style>
+  <w:style w:type="character" w:styleId="ListLabel59">
+    <w:name w:val="ListLabel 59"/>
+    <w:qFormat/>
+    <w:rPr>
+      <w:rFonts w:cs="Symbol"/>
+    </w:rPr>
+  </w:style>
+  <w:style w:type="character" w:styleId="ListLabel60">
+    <w:name w:val="ListLabel 60"/>
+    <w:qFormat/>
+    <w:rPr>
+      <w:rFonts w:cs="Symbol"/>
+    </w:rPr>
+  </w:style>
+  <w:style w:type="character" w:styleId="ListLabel61">
+    <w:name w:val="ListLabel 61"/>
+    <w:qFormat/>
+    <w:rPr>
+      <w:rFonts w:cs="Symbol"/>
+    </w:rPr>
+  </w:style>
+  <w:style w:type="character" w:styleId="ListLabel62">
+    <w:name w:val="ListLabel 62"/>
+    <w:qFormat/>
+    <w:rPr>
+      <w:rFonts w:cs="Symbol"/>
+    </w:rPr>
+  </w:style>
+  <w:style w:type="character" w:styleId="ListLabel63">
+    <w:name w:val="ListLabel 63"/>
+    <w:qFormat/>
+    <w:rPr>
+      <w:rFonts w:cs="Symbol"/>
+    </w:rPr>
+  </w:style>
+  <w:style w:type="character" w:styleId="ListLabel64">
+    <w:name w:val="ListLabel 64"/>
+    <w:qFormat/>
+    <w:rPr>
+      <w:rFonts w:cs="Symbol"/>
+    </w:rPr>
+  </w:style>
+  <w:style w:type="character" w:styleId="ListLabel65">
+    <w:name w:val="ListLabel 65"/>
+    <w:qFormat/>
+    <w:rPr>
+      <w:rFonts w:cs="Symbol"/>
+    </w:rPr>
+  </w:style>
+  <w:style w:type="character" w:styleId="ListLabel66">
+    <w:name w:val="ListLabel 66"/>
+    <w:qFormat/>
+    <w:rPr>
+      <w:rFonts w:cs="Symbol"/>
+    </w:rPr>
+  </w:style>
+  <w:style w:type="character" w:styleId="ListLabel67">
+    <w:name w:val="ListLabel 67"/>
+    <w:qFormat/>
+    <w:rPr>
+      <w:rFonts w:eastAsia="Arial Black" w:cs="Arial Black"/>
+      <w:b/>
+      <w:bCs/>
+      <w:color w:val="434343"/>
+      <w:spacing w:val="-2"/>
+      <w:w w:val="104"/>
+      <w:sz w:val="24"/>
+      <w:szCs w:val="24"/>
+    </w:rPr>
+  </w:style>
+  <w:style w:type="character" w:styleId="ListLabel68">
+    <w:name w:val="ListLabel 68"/>
+    <w:qFormat/>
+    <w:rPr>
+      <w:rFonts w:cs="Symbol"/>
+    </w:rPr>
+  </w:style>
+  <w:style w:type="character" w:styleId="ListLabel69">
+    <w:name w:val="ListLabel 69"/>
+    <w:qFormat/>
+    <w:rPr>
+      <w:rFonts w:cs="Symbol"/>
+    </w:rPr>
+  </w:style>
+  <w:style w:type="character" w:styleId="ListLabel70">
+    <w:name w:val="ListLabel 70"/>
+    <w:qFormat/>
+    <w:rPr>
+      <w:rFonts w:cs="Symbol"/>
+    </w:rPr>
+  </w:style>
+  <w:style w:type="character" w:styleId="ListLabel71">
+    <w:name w:val="ListLabel 71"/>
+    <w:qFormat/>
+    <w:rPr>
+      <w:rFonts w:cs="Symbol"/>
+    </w:rPr>
+  </w:style>
+  <w:style w:type="character" w:styleId="ListLabel72">
+    <w:name w:val="ListLabel 72"/>
+    <w:qFormat/>
+    <w:rPr>
+      <w:rFonts w:cs="Symbol"/>
+    </w:rPr>
+  </w:style>
+  <w:style w:type="character" w:styleId="ListLabel73">
+    <w:name w:val="ListLabel 73"/>
+    <w:qFormat/>
+    <w:rPr>
+      <w:rFonts w:cs="Symbol"/>
+    </w:rPr>
+  </w:style>
+  <w:style w:type="character" w:styleId="ListLabel74">
+    <w:name w:val="ListLabel 74"/>
+    <w:qFormat/>
+    <w:rPr>
+      <w:rFonts w:cs="Symbol"/>
+    </w:rPr>
+  </w:style>
+  <w:style w:type="character" w:styleId="ListLabel75">
+    <w:name w:val="ListLabel 75"/>
+    <w:qFormat/>
+    <w:rPr>
+      <w:rFonts w:eastAsia="Arial Black" w:cs="Arial Black"/>
+      <w:b/>
+      <w:bCs/>
+      <w:color w:val="434343"/>
+      <w:spacing w:val="-1"/>
+      <w:w w:val="104"/>
+      <w:sz w:val="28"/>
+      <w:szCs w:val="28"/>
+    </w:rPr>
+  </w:style>
+  <w:style w:type="character" w:styleId="ListLabel76">
+    <w:name w:val="ListLabel 76"/>
+    <w:qFormat/>
+    <w:rPr>
+      <w:rFonts w:cs="Symbol"/>
+      <w:w w:val="89"/>
+      <w:sz w:val="20"/>
+      <w:szCs w:val="24"/>
+    </w:rPr>
+  </w:style>
+  <w:style w:type="character" w:styleId="ListLabel77">
+    <w:name w:val="ListLabel 77"/>
+    <w:qFormat/>
+    <w:rPr>
+      <w:rFonts w:cs="Symbol"/>
+    </w:rPr>
+  </w:style>
+  <w:style w:type="character" w:styleId="ListLabel78">
+    <w:name w:val="ListLabel 78"/>
+    <w:qFormat/>
+    <w:rPr>
+      <w:rFonts w:cs="Symbol"/>
+    </w:rPr>
+  </w:style>
+  <w:style w:type="character" w:styleId="ListLabel79">
+    <w:name w:val="ListLabel 79"/>
+    <w:qFormat/>
+    <w:rPr>
+      <w:rFonts w:cs="Symbol"/>
+    </w:rPr>
+  </w:style>
+  <w:style w:type="character" w:styleId="ListLabel80">
+    <w:name w:val="ListLabel 80"/>
+    <w:qFormat/>
+    <w:rPr>
+      <w:rFonts w:cs="Symbol"/>
+    </w:rPr>
+  </w:style>
+  <w:style w:type="character" w:styleId="ListLabel81">
+    <w:name w:val="ListLabel 81"/>
+    <w:qFormat/>
+    <w:rPr>
+      <w:rFonts w:cs="Symbol"/>
+    </w:rPr>
+  </w:style>
+  <w:style w:type="character" w:styleId="ListLabel82">
+    <w:name w:val="ListLabel 82"/>
+    <w:qFormat/>
+    <w:rPr>
+      <w:rFonts w:cs="Symbol"/>
+    </w:rPr>
+  </w:style>
+  <w:style w:type="character" w:styleId="ListLabel83">
+    <w:name w:val="ListLabel 83"/>
     <w:qFormat/>
     <w:rPr>
       <w:rFonts w:cs="Symbol"/>

</xml_diff>